<commit_message>
Terminado el proceso de validar solicitudes para enviar a incidencias o finalizar
</commit_message>
<xml_diff>
--- a/Solicitudes de Viáticos.docx
+++ b/Solicitudes de Viáticos.docx
@@ -166,6 +166,44 @@
           <w:p/>
         </w:tc>
       </w:tr>
+      <w:tr>
+        <w:tc>
+          <w:tcPr>
+            <w:tcW w:w="1413" w:type="dxa"/>
+          </w:tcPr>
+          <w:p>
+            <w:r>
+              <w:t>finalizada</w:t>
+            </w:r>
+          </w:p>
+        </w:tc>
+        <w:tc>
+          <w:tcPr>
+            <w:tcW w:w="7415" w:type="dxa"/>
+          </w:tcPr>
+          <w:p/>
+        </w:tc>
+      </w:tr>
+      <w:tr>
+        <w:tc>
+          <w:tcPr>
+            <w:tcW w:w="1413" w:type="dxa"/>
+          </w:tcPr>
+          <w:p>
+            <w:r>
+              <w:t>incidencia</w:t>
+            </w:r>
+            <w:bookmarkStart w:id="0" w:name="_GoBack"/>
+            <w:bookmarkEnd w:id="0"/>
+          </w:p>
+        </w:tc>
+        <w:tc>
+          <w:tcPr>
+            <w:tcW w:w="7415" w:type="dxa"/>
+          </w:tcPr>
+          <w:p/>
+        </w:tc>
+      </w:tr>
     </w:tbl>
     <w:p/>
     <w:tbl>
@@ -275,8 +313,6 @@
             <w:r>
               <w:t>Solicitudes de reembolso</w:t>
             </w:r>
-            <w:bookmarkStart w:id="0" w:name="_GoBack"/>
-            <w:bookmarkEnd w:id="0"/>
           </w:p>
         </w:tc>
       </w:tr>
@@ -587,6 +623,32 @@
           <w:p>
             <w:r>
               <w:t>Factura cancelada</w:t>
+            </w:r>
+          </w:p>
+        </w:tc>
+      </w:tr>
+      <w:tr>
+        <w:tc>
+          <w:tcPr>
+            <w:tcW w:w="1271" w:type="dxa"/>
+            <w:vAlign w:val="center"/>
+          </w:tcPr>
+          <w:p>
+            <w:pPr>
+              <w:jc w:val="center"/>
+            </w:pPr>
+            <w:r>
+              <w:t>3</w:t>
+            </w:r>
+          </w:p>
+        </w:tc>
+        <w:tc>
+          <w:tcPr>
+            <w:tcW w:w="7557" w:type="dxa"/>
+          </w:tcPr>
+          <w:p>
+            <w:r>
+              <w:t>Comprobante revisado y validado por el administrador</w:t>
             </w:r>
           </w:p>
         </w:tc>

</xml_diff>